<commit_message>
add Meeting-Protokoll for today
</commit_message>
<xml_diff>
--- a/Dokumente/Meetingsprotokolle.docx
+++ b/Dokumente/Meetingsprotokolle.docx
@@ -92,13 +92,7 @@
       </w:r>
       <w:proofErr w:type="spellEnd"/>
       <w:r>
-        <w:t xml:space="preserve"> für den </w:t>
-      </w:r>
-      <w:r>
-        <w:t>Tag der Inbetriebnahm</w:t>
-      </w:r>
-      <w:r>
-        <w:t>e</w:t>
+        <w:t xml:space="preserve"> für den Tag der Inbetriebnahme</w:t>
       </w:r>
       <w:r>
         <w:t xml:space="preserve"> und zwei </w:t>
@@ -144,10 +138,7 @@
         </w:numPr>
       </w:pPr>
       <w:r>
-        <w:t xml:space="preserve">Nico Vogel: </w:t>
-      </w:r>
-      <w:r>
-        <w:t>Testprogrammierung</w:t>
+        <w:t>Nico Vogel: Testprogrammierung</w:t>
       </w:r>
     </w:p>
     <w:p>
@@ -171,16 +162,7 @@
         </w:numPr>
       </w:pPr>
       <w:r>
-        <w:t>Jens Hoffmann</w:t>
-      </w:r>
-      <w:r>
-        <w:t xml:space="preserve">: </w:t>
-      </w:r>
-      <w:r>
-        <w:t>GUI</w:t>
-      </w:r>
-      <w:r>
-        <w:t xml:space="preserve">, </w:t>
+        <w:t xml:space="preserve">Jens Hoffmann: GUI, </w:t>
       </w:r>
       <w:proofErr w:type="spellStart"/>
       <w:r>
@@ -216,6 +198,7 @@
       </w:pPr>
       <w:proofErr w:type="spellStart"/>
       <w:r>
+        <w:lastRenderedPageBreak/>
         <w:t>Meetingsprotokoll</w:t>
       </w:r>
       <w:proofErr w:type="spellEnd"/>
@@ -319,10 +302,7 @@
       </w:r>
       <w:proofErr w:type="spellStart"/>
       <w:r>
-        <w:t>SaveFileDialog</w:t>
-      </w:r>
-      <w:r>
-        <w:t>s</w:t>
+        <w:t>SaveFileDialogs</w:t>
       </w:r>
       <w:proofErr w:type="spellEnd"/>
       <w:r>
@@ -330,13 +310,7 @@
       </w:r>
       <w:proofErr w:type="spellStart"/>
       <w:r>
-        <w:t>Open</w:t>
-      </w:r>
-      <w:r>
-        <w:t>FileDialog</w:t>
-      </w:r>
-      <w:r>
-        <w:t>s</w:t>
+        <w:t>OpenFileDialogs</w:t>
       </w:r>
       <w:proofErr w:type="spellEnd"/>
       <w:r>
@@ -352,19 +326,13 @@
         </w:numPr>
       </w:pPr>
       <w:r>
-        <w:t>Testkriterien</w:t>
-      </w:r>
-      <w:r>
-        <w:t xml:space="preserve"> erstellt</w:t>
+        <w:t>Testkriterien erstellt</w:t>
       </w:r>
     </w:p>
     <w:p/>
     <w:p>
       <w:r>
-        <w:t>Aufgaben</w:t>
-      </w:r>
-      <w:r>
-        <w:t>:</w:t>
+        <w:t>Aufgaben:</w:t>
       </w:r>
     </w:p>
     <w:p>
@@ -420,8 +388,66 @@
       <w:r>
         <w:t>Methode der GUI für die Fehlerbehandlung</w:t>
       </w:r>
+    </w:p>
+    <w:p>
       <w:bookmarkStart w:id="3" w:name="_GoBack"/>
       <w:bookmarkEnd w:id="3"/>
+    </w:p>
+    <w:p>
+      <w:pPr>
+        <w:pStyle w:val="berschrift1"/>
+      </w:pPr>
+      <w:r>
+        <w:t>Meetings-Protokoll vom 24.05.2016</w:t>
+      </w:r>
+    </w:p>
+    <w:p>
+      <w:pPr>
+        <w:pStyle w:val="Listenabsatz"/>
+        <w:numPr>
+          <w:ilvl w:val="0"/>
+          <w:numId w:val="8"/>
+        </w:numPr>
+      </w:pPr>
+      <w:r>
+        <w:t xml:space="preserve">Entscheidung vorerst keine Klasse </w:t>
+      </w:r>
+      <w:proofErr w:type="spellStart"/>
+      <w:r>
+        <w:t>HardWareList</w:t>
+      </w:r>
+      <w:proofErr w:type="spellEnd"/>
+      <w:r>
+        <w:t xml:space="preserve"> (erbt von List&lt;</w:t>
+      </w:r>
+      <w:proofErr w:type="spellStart"/>
+      <w:r>
+        <w:t>IHardware</w:t>
+      </w:r>
+      <w:proofErr w:type="spellEnd"/>
+      <w:r>
+        <w:t>&gt;) zu verwenden, da kein Nutzen erkennbar ist.</w:t>
+      </w:r>
+    </w:p>
+    <w:p>
+      <w:pPr>
+        <w:pStyle w:val="Listenabsatz"/>
+        <w:numPr>
+          <w:ilvl w:val="0"/>
+          <w:numId w:val="8"/>
+        </w:numPr>
+      </w:pPr>
+      <w:r>
+        <w:t>Stattdessen direkte Verwendung von List&lt;</w:t>
+      </w:r>
+      <w:proofErr w:type="spellStart"/>
+      <w:r>
+        <w:t>IHardware</w:t>
+      </w:r>
+      <w:proofErr w:type="spellEnd"/>
+      <w:r>
+        <w:t>&gt;</w:t>
+      </w:r>
     </w:p>
     <w:sectPr>
       <w:pgSz w:w="11906" w:h="16838"/>
@@ -436,6 +462,119 @@
 <file path=word/numbering.xml><?xml version="1.0" encoding="utf-8"?>
 <w:numbering xmlns:wpc="http://schemas.microsoft.com/office/word/2010/wordprocessingCanvas" xmlns:mc="http://schemas.openxmlformats.org/markup-compatibility/2006" xmlns:o="urn:schemas-microsoft-com:office:office" xmlns:r="http://schemas.openxmlformats.org/officeDocument/2006/relationships" xmlns:m="http://schemas.openxmlformats.org/officeDocument/2006/math" xmlns:v="urn:schemas-microsoft-com:vml" xmlns:wp14="http://schemas.microsoft.com/office/word/2010/wordprocessingDrawing" xmlns:wp="http://schemas.openxmlformats.org/drawingml/2006/wordprocessingDrawing" xmlns:w10="urn:schemas-microsoft-com:office:word" xmlns:w="http://schemas.openxmlformats.org/wordprocessingml/2006/main" xmlns:w14="http://schemas.microsoft.com/office/word/2010/wordml" xmlns:wpg="http://schemas.microsoft.com/office/word/2010/wordprocessingGroup" xmlns:wpi="http://schemas.microsoft.com/office/word/2010/wordprocessingInk" xmlns:wne="http://schemas.microsoft.com/office/word/2006/wordml" xmlns:wps="http://schemas.microsoft.com/office/word/2010/wordprocessingShape" mc:Ignorable="w14 wp14">
   <w:abstractNum w:abstractNumId="0">
+    <w:nsid w:val="18DB4EC7"/>
+    <w:multiLevelType w:val="hybridMultilevel"/>
+    <w:tmpl w:val="D2105310"/>
+    <w:lvl w:ilvl="0" w:tplc="04070001">
+      <w:start w:val="1"/>
+      <w:numFmt w:val="bullet"/>
+      <w:lvlText w:val=""/>
+      <w:lvlJc w:val="left"/>
+      <w:pPr>
+        <w:ind w:left="720" w:hanging="360"/>
+      </w:pPr>
+      <w:rPr>
+        <w:rFonts w:ascii="Symbol" w:hAnsi="Symbol" w:hint="default"/>
+      </w:rPr>
+    </w:lvl>
+    <w:lvl w:ilvl="1" w:tplc="04070003" w:tentative="1">
+      <w:start w:val="1"/>
+      <w:numFmt w:val="bullet"/>
+      <w:lvlText w:val="o"/>
+      <w:lvlJc w:val="left"/>
+      <w:pPr>
+        <w:ind w:left="1440" w:hanging="360"/>
+      </w:pPr>
+      <w:rPr>
+        <w:rFonts w:ascii="Courier New" w:hAnsi="Courier New" w:cs="Courier New" w:hint="default"/>
+      </w:rPr>
+    </w:lvl>
+    <w:lvl w:ilvl="2" w:tplc="04070005" w:tentative="1">
+      <w:start w:val="1"/>
+      <w:numFmt w:val="bullet"/>
+      <w:lvlText w:val=""/>
+      <w:lvlJc w:val="left"/>
+      <w:pPr>
+        <w:ind w:left="2160" w:hanging="360"/>
+      </w:pPr>
+      <w:rPr>
+        <w:rFonts w:ascii="Wingdings" w:hAnsi="Wingdings" w:hint="default"/>
+      </w:rPr>
+    </w:lvl>
+    <w:lvl w:ilvl="3" w:tplc="04070001" w:tentative="1">
+      <w:start w:val="1"/>
+      <w:numFmt w:val="bullet"/>
+      <w:lvlText w:val=""/>
+      <w:lvlJc w:val="left"/>
+      <w:pPr>
+        <w:ind w:left="2880" w:hanging="360"/>
+      </w:pPr>
+      <w:rPr>
+        <w:rFonts w:ascii="Symbol" w:hAnsi="Symbol" w:hint="default"/>
+      </w:rPr>
+    </w:lvl>
+    <w:lvl w:ilvl="4" w:tplc="04070003" w:tentative="1">
+      <w:start w:val="1"/>
+      <w:numFmt w:val="bullet"/>
+      <w:lvlText w:val="o"/>
+      <w:lvlJc w:val="left"/>
+      <w:pPr>
+        <w:ind w:left="3600" w:hanging="360"/>
+      </w:pPr>
+      <w:rPr>
+        <w:rFonts w:ascii="Courier New" w:hAnsi="Courier New" w:cs="Courier New" w:hint="default"/>
+      </w:rPr>
+    </w:lvl>
+    <w:lvl w:ilvl="5" w:tplc="04070005" w:tentative="1">
+      <w:start w:val="1"/>
+      <w:numFmt w:val="bullet"/>
+      <w:lvlText w:val=""/>
+      <w:lvlJc w:val="left"/>
+      <w:pPr>
+        <w:ind w:left="4320" w:hanging="360"/>
+      </w:pPr>
+      <w:rPr>
+        <w:rFonts w:ascii="Wingdings" w:hAnsi="Wingdings" w:hint="default"/>
+      </w:rPr>
+    </w:lvl>
+    <w:lvl w:ilvl="6" w:tplc="04070001" w:tentative="1">
+      <w:start w:val="1"/>
+      <w:numFmt w:val="bullet"/>
+      <w:lvlText w:val=""/>
+      <w:lvlJc w:val="left"/>
+      <w:pPr>
+        <w:ind w:left="5040" w:hanging="360"/>
+      </w:pPr>
+      <w:rPr>
+        <w:rFonts w:ascii="Symbol" w:hAnsi="Symbol" w:hint="default"/>
+      </w:rPr>
+    </w:lvl>
+    <w:lvl w:ilvl="7" w:tplc="04070003" w:tentative="1">
+      <w:start w:val="1"/>
+      <w:numFmt w:val="bullet"/>
+      <w:lvlText w:val="o"/>
+      <w:lvlJc w:val="left"/>
+      <w:pPr>
+        <w:ind w:left="5760" w:hanging="360"/>
+      </w:pPr>
+      <w:rPr>
+        <w:rFonts w:ascii="Courier New" w:hAnsi="Courier New" w:cs="Courier New" w:hint="default"/>
+      </w:rPr>
+    </w:lvl>
+    <w:lvl w:ilvl="8" w:tplc="04070005" w:tentative="1">
+      <w:start w:val="1"/>
+      <w:numFmt w:val="bullet"/>
+      <w:lvlText w:val=""/>
+      <w:lvlJc w:val="left"/>
+      <w:pPr>
+        <w:ind w:left="6480" w:hanging="360"/>
+      </w:pPr>
+      <w:rPr>
+        <w:rFonts w:ascii="Wingdings" w:hAnsi="Wingdings" w:hint="default"/>
+      </w:rPr>
+    </w:lvl>
+  </w:abstractNum>
+  <w:abstractNum w:abstractNumId="1">
     <w:nsid w:val="1AF975E6"/>
     <w:multiLevelType w:val="hybridMultilevel"/>
     <w:tmpl w:val="88A6B2A8"/>
@@ -548,7 +687,7 @@
       </w:rPr>
     </w:lvl>
   </w:abstractNum>
-  <w:abstractNum w:abstractNumId="1">
+  <w:abstractNum w:abstractNumId="2">
     <w:nsid w:val="1B3918EC"/>
     <w:multiLevelType w:val="hybridMultilevel"/>
     <w:tmpl w:val="888AA4AA"/>
@@ -661,7 +800,7 @@
       </w:rPr>
     </w:lvl>
   </w:abstractNum>
-  <w:abstractNum w:abstractNumId="2">
+  <w:abstractNum w:abstractNumId="3">
     <w:nsid w:val="40D734AE"/>
     <w:multiLevelType w:val="hybridMultilevel"/>
     <w:tmpl w:val="8BB87BB2"/>
@@ -774,7 +913,7 @@
       </w:rPr>
     </w:lvl>
   </w:abstractNum>
-  <w:abstractNum w:abstractNumId="3">
+  <w:abstractNum w:abstractNumId="4">
     <w:nsid w:val="4101157B"/>
     <w:multiLevelType w:val="hybridMultilevel"/>
     <w:tmpl w:val="802A51A2"/>
@@ -887,7 +1026,7 @@
       </w:rPr>
     </w:lvl>
   </w:abstractNum>
-  <w:abstractNum w:abstractNumId="4">
+  <w:abstractNum w:abstractNumId="5">
     <w:nsid w:val="655407FD"/>
     <w:multiLevelType w:val="hybridMultilevel"/>
     <w:tmpl w:val="2CE815E2"/>
@@ -1000,7 +1139,7 @@
       </w:rPr>
     </w:lvl>
   </w:abstractNum>
-  <w:abstractNum w:abstractNumId="5">
+  <w:abstractNum w:abstractNumId="6">
     <w:nsid w:val="74A53828"/>
     <w:multiLevelType w:val="hybridMultilevel"/>
     <w:tmpl w:val="4ADE87C4"/>
@@ -1113,7 +1252,7 @@
       </w:rPr>
     </w:lvl>
   </w:abstractNum>
-  <w:abstractNum w:abstractNumId="6">
+  <w:abstractNum w:abstractNumId="7">
     <w:nsid w:val="7D894F34"/>
     <w:multiLevelType w:val="hybridMultilevel"/>
     <w:tmpl w:val="88084488"/>
@@ -1227,24 +1366,27 @@
     </w:lvl>
   </w:abstractNum>
   <w:num w:numId="1">
+    <w:abstractNumId w:val="4"/>
+  </w:num>
+  <w:num w:numId="2">
     <w:abstractNumId w:val="3"/>
   </w:num>
-  <w:num w:numId="2">
+  <w:num w:numId="3">
+    <w:abstractNumId w:val="7"/>
+  </w:num>
+  <w:num w:numId="4">
+    <w:abstractNumId w:val="5"/>
+  </w:num>
+  <w:num w:numId="5">
     <w:abstractNumId w:val="2"/>
   </w:num>
-  <w:num w:numId="3">
+  <w:num w:numId="6">
     <w:abstractNumId w:val="6"/>
   </w:num>
-  <w:num w:numId="4">
-    <w:abstractNumId w:val="4"/>
-  </w:num>
-  <w:num w:numId="5">
+  <w:num w:numId="7">
     <w:abstractNumId w:val="1"/>
   </w:num>
-  <w:num w:numId="6">
-    <w:abstractNumId w:val="5"/>
-  </w:num>
-  <w:num w:numId="7">
+  <w:num w:numId="8">
     <w:abstractNumId w:val="0"/>
   </w:num>
 </w:numbering>

</xml_diff>